<commit_message>
finish sumup and update hierarche
</commit_message>
<xml_diff>
--- a/doc/在线学习平台软件架构文档.docx
+++ b/doc/在线学习平台软件架构文档.docx
@@ -115,209 +115,8 @@
     </w:p>
     <w:p>
       <w:pPr>
-        <w:pStyle w:val="48"/>
-      </w:pPr>
-      <w:r>
-        <w:t>[</w:t>
-      </w:r>
-      <w:r>
-        <w:rPr>
-          <w:rFonts w:hint="eastAsia"/>
-        </w:rPr>
-        <w:t>注：用方括号括起来并以蓝色斜体（样式</w:t>
-      </w:r>
-      <w:r>
-        <w:rPr>
-          <w:rFonts w:ascii="Times New Roman"/>
-        </w:rPr>
-        <w:t>=InfoBlue</w:t>
-      </w:r>
-      <w:r>
-        <w:rPr>
-          <w:rFonts w:hint="eastAsia"/>
-        </w:rPr>
-        <w:t>）显示的文本，它们用于向作者提供指导，在发布此文档之前应该将其删除。按此样式输入的段落将被自动设置为普通样式（样式</w:t>
-      </w:r>
-      <w:r>
-        <w:rPr>
-          <w:rFonts w:ascii="Times New Roman"/>
-        </w:rPr>
-        <w:t>=Body Text</w:t>
-      </w:r>
-      <w:r>
-        <w:rPr>
-          <w:rFonts w:hint="eastAsia"/>
-        </w:rPr>
-        <w:t>）。</w:t>
-      </w:r>
-      <w:r>
-        <w:rPr>
-          <w:rFonts w:ascii="Arial" w:hAnsi="Arial"/>
-        </w:rPr>
-        <w:t>]</w:t>
-      </w:r>
-    </w:p>
-    <w:p>
-      <w:pPr>
-        <w:pStyle w:val="48"/>
-      </w:pPr>
-      <w:r>
-        <w:rPr>
-          <w:rFonts w:ascii="Times New Roman"/>
-        </w:rPr>
-        <w:t>[</w:t>
-      </w:r>
-      <w:r>
-        <w:rPr>
-          <w:rFonts w:hint="eastAsia"/>
-        </w:rPr>
-        <w:t>要定制</w:t>
-      </w:r>
-      <w:r>
-        <w:rPr>
-          <w:rFonts w:ascii="Times New Roman"/>
-        </w:rPr>
-        <w:t xml:space="preserve"> Microsoft Word </w:t>
-      </w:r>
-      <w:r>
-        <w:rPr>
-          <w:rFonts w:hint="eastAsia"/>
-        </w:rPr>
-        <w:t>中的自动字段（选中时显示灰色背景），请选择</w:t>
-      </w:r>
-      <w:r>
-        <w:rPr>
-          <w:rFonts w:ascii="Times New Roman"/>
-        </w:rPr>
-        <w:t xml:space="preserve"> File&gt;Properties</w:t>
-      </w:r>
-      <w:r>
-        <w:rPr>
-          <w:rFonts w:hint="eastAsia"/>
-        </w:rPr>
-        <w:t>，然后将</w:t>
-      </w:r>
-      <w:r>
-        <w:rPr>
-          <w:rFonts w:ascii="Times New Roman"/>
-        </w:rPr>
-        <w:t xml:space="preserve"> Title</w:t>
-      </w:r>
-      <w:r>
-        <w:rPr>
-          <w:rFonts w:hint="eastAsia"/>
-        </w:rPr>
-        <w:t>、</w:t>
-      </w:r>
-      <w:r>
-        <w:rPr>
-          <w:rFonts w:ascii="Times New Roman"/>
-        </w:rPr>
-        <w:t xml:space="preserve">Subject </w:t>
-      </w:r>
-      <w:r>
-        <w:rPr>
-          <w:rFonts w:hint="eastAsia"/>
-        </w:rPr>
-        <w:t>和</w:t>
-      </w:r>
-      <w:r>
-        <w:rPr>
-          <w:rFonts w:ascii="Times New Roman"/>
-        </w:rPr>
-        <w:t xml:space="preserve"> Company </w:t>
-      </w:r>
-      <w:r>
-        <w:rPr>
-          <w:rFonts w:hint="eastAsia"/>
-        </w:rPr>
-        <w:t>等字段替换为此文档的相应信息。关闭该对话框后，通过选择</w:t>
-      </w:r>
-      <w:r>
-        <w:rPr>
-          <w:rFonts w:ascii="Times New Roman"/>
-        </w:rPr>
-        <w:t xml:space="preserve"> Edit&gt;Select All</w:t>
-      </w:r>
-      <w:r>
-        <w:rPr>
-          <w:rFonts w:hint="eastAsia"/>
-        </w:rPr>
-        <w:t>（或</w:t>
-      </w:r>
-      <w:r>
-        <w:rPr>
-          <w:rFonts w:ascii="Times New Roman"/>
-        </w:rPr>
-        <w:t xml:space="preserve"> Ctrl-A</w:t>
-      </w:r>
-      <w:r>
-        <w:rPr>
-          <w:rFonts w:hint="eastAsia"/>
-        </w:rPr>
-        <w:t>）并按</w:t>
-      </w:r>
-      <w:r>
-        <w:rPr>
-          <w:rFonts w:ascii="Times New Roman"/>
-        </w:rPr>
-        <w:t xml:space="preserve"> F9</w:t>
-      </w:r>
-      <w:r>
-        <w:rPr>
-          <w:rFonts w:hint="eastAsia"/>
-        </w:rPr>
-        <w:t>，或只是在字段上单击并按</w:t>
-      </w:r>
-      <w:r>
-        <w:rPr>
-          <w:rFonts w:ascii="Times New Roman"/>
-        </w:rPr>
-        <w:t xml:space="preserve"> F9</w:t>
-      </w:r>
-      <w:r>
-        <w:rPr>
-          <w:rFonts w:hint="eastAsia"/>
-        </w:rPr>
-        <w:t>，可以在整个文档中更新自动字段。对于页眉和页脚，这一操作必须单独进行。按</w:t>
-      </w:r>
-      <w:r>
-        <w:rPr>
-          <w:rFonts w:ascii="Times New Roman"/>
-        </w:rPr>
-        <w:t xml:space="preserve"> Alt-F9</w:t>
-      </w:r>
-      <w:r>
-        <w:rPr>
-          <w:rFonts w:hint="eastAsia"/>
-        </w:rPr>
-        <w:t>，将在显示字段名称和字段内容之间切换。有关字段处理的详细信息，请参见</w:t>
-      </w:r>
-      <w:r>
-        <w:rPr>
-          <w:rFonts w:ascii="Arial" w:hAnsi="Arial"/>
-        </w:rPr>
-        <w:t xml:space="preserve"> Word </w:t>
-      </w:r>
-      <w:r>
-        <w:rPr>
-          <w:rFonts w:hint="eastAsia"/>
-        </w:rPr>
-        <w:t>帮助。</w:t>
-      </w:r>
-      <w:r>
-        <w:t>]</w:t>
-      </w:r>
-      <w:r>
-        <w:rPr>
-          <w:rFonts w:ascii="Times New Roman"/>
-        </w:rPr>
-        <w:t xml:space="preserve"> </w:t>
-      </w:r>
-    </w:p>
-    <w:p>
-      <w:pPr>
         <w:pStyle w:val="21"/>
+        <w:jc w:val="both"/>
         <w:rPr>
           <w:sz w:val="28"/>
         </w:rPr>
@@ -373,6 +172,14 @@
       </w:tblGrid>
       <w:tr>
         <w:tblPrEx>
+          <w:tblBorders>
+            <w:top w:val="single" w:color="auto" w:sz="6" w:space="0"/>
+            <w:left w:val="single" w:color="auto" w:sz="6" w:space="0"/>
+            <w:bottom w:val="single" w:color="auto" w:sz="6" w:space="0"/>
+            <w:right w:val="single" w:color="auto" w:sz="6" w:space="0"/>
+            <w:insideH w:val="single" w:color="auto" w:sz="6" w:space="0"/>
+            <w:insideV w:val="single" w:color="auto" w:sz="6" w:space="0"/>
+          </w:tblBorders>
           <w:tblLayout w:type="fixed"/>
           <w:tblCellMar>
             <w:top w:w="0" w:type="dxa"/>
@@ -472,6 +279,14 @@
       </w:tr>
       <w:tr>
         <w:tblPrEx>
+          <w:tblBorders>
+            <w:top w:val="single" w:color="auto" w:sz="6" w:space="0"/>
+            <w:left w:val="single" w:color="auto" w:sz="6" w:space="0"/>
+            <w:bottom w:val="single" w:color="auto" w:sz="6" w:space="0"/>
+            <w:right w:val="single" w:color="auto" w:sz="6" w:space="0"/>
+            <w:insideH w:val="single" w:color="auto" w:sz="6" w:space="0"/>
+            <w:insideV w:val="single" w:color="auto" w:sz="6" w:space="0"/>
+          </w:tblBorders>
           <w:tblLayout w:type="fixed"/>
           <w:tblCellMar>
             <w:top w:w="0" w:type="dxa"/>
@@ -493,19 +308,7 @@
               <w:rPr>
                 <w:rFonts w:ascii="Times New Roman"/>
               </w:rPr>
-              <w:t>&lt;</w:t>
-            </w:r>
-            <w:r>
-              <w:rPr>
-                <w:rFonts w:ascii="Times New Roman"/>
-              </w:rPr>
-              <w:t>2019年07月07日</w:t>
-            </w:r>
-            <w:r>
-              <w:rPr>
-                <w:rFonts w:ascii="Times New Roman"/>
-              </w:rPr>
-              <w:t>&gt;</w:t>
+              <w:t>&lt;2019年07月07日&gt;</w:t>
             </w:r>
           </w:p>
         </w:tc>
@@ -522,19 +325,7 @@
               <w:rPr>
                 <w:rFonts w:ascii="Times New Roman"/>
               </w:rPr>
-              <w:t>&lt;</w:t>
-            </w:r>
-            <w:r>
-              <w:rPr>
-                <w:rFonts w:ascii="Times New Roman"/>
-              </w:rPr>
-              <w:t>1.0</w:t>
-            </w:r>
-            <w:r>
-              <w:rPr>
-                <w:rFonts w:ascii="Times New Roman"/>
-              </w:rPr>
-              <w:t>&gt;</w:t>
+              <w:t>&lt;1.0&gt;</w:t>
             </w:r>
           </w:p>
         </w:tc>
@@ -551,19 +342,7 @@
               <w:rPr>
                 <w:rFonts w:ascii="Times New Roman"/>
               </w:rPr>
-              <w:t>&lt;</w:t>
-            </w:r>
-            <w:r>
-              <w:rPr>
-                <w:rFonts w:ascii="Times New Roman"/>
-              </w:rPr>
-              <w:t>编写软件架构文档</w:t>
-            </w:r>
-            <w:r>
-              <w:rPr>
-                <w:rFonts w:ascii="Times New Roman"/>
-              </w:rPr>
-              <w:t>&gt;</w:t>
+              <w:t>&lt;编写软件架构文档&gt;</w:t>
             </w:r>
           </w:p>
         </w:tc>
@@ -580,19 +359,7 @@
               <w:rPr>
                 <w:rFonts w:ascii="Times New Roman"/>
               </w:rPr>
-              <w:t>&lt;</w:t>
-            </w:r>
-            <w:r>
-              <w:rPr>
-                <w:rFonts w:ascii="Times New Roman"/>
-              </w:rPr>
-              <w:t>刘宇轩</w:t>
-            </w:r>
-            <w:r>
-              <w:rPr>
-                <w:rFonts w:ascii="Times New Roman"/>
-              </w:rPr>
-              <w:t>&gt;</w:t>
+              <w:t>&lt;刘宇轩&gt;</w:t>
             </w:r>
           </w:p>
         </w:tc>
@@ -614,6 +381,63 @@
             <w:bottom w:w="0" w:type="dxa"/>
             <w:right w:w="108" w:type="dxa"/>
           </w:tblCellMar>
+        </w:tblPrEx>
+        <w:tc>
+          <w:tcPr>
+            <w:tcW w:w="2304" w:type="dxa"/>
+            <w:vAlign w:val="top"/>
+          </w:tcPr>
+          <w:p>
+            <w:pPr>
+              <w:pStyle w:val="41"/>
+            </w:pPr>
+          </w:p>
+        </w:tc>
+        <w:tc>
+          <w:tcPr>
+            <w:tcW w:w="1152" w:type="dxa"/>
+            <w:vAlign w:val="top"/>
+          </w:tcPr>
+          <w:p>
+            <w:pPr>
+              <w:pStyle w:val="41"/>
+            </w:pPr>
+          </w:p>
+        </w:tc>
+        <w:tc>
+          <w:tcPr>
+            <w:tcW w:w="3744" w:type="dxa"/>
+            <w:vAlign w:val="top"/>
+          </w:tcPr>
+          <w:p>
+            <w:pPr>
+              <w:pStyle w:val="41"/>
+            </w:pPr>
+          </w:p>
+        </w:tc>
+        <w:tc>
+          <w:tcPr>
+            <w:tcW w:w="2304" w:type="dxa"/>
+            <w:vAlign w:val="top"/>
+          </w:tcPr>
+          <w:p>
+            <w:pPr>
+              <w:pStyle w:val="41"/>
+            </w:pPr>
+          </w:p>
+        </w:tc>
+      </w:tr>
+      <w:tr>
+        <w:tblPrEx>
+          <w:tblBorders>
+            <w:top w:val="single" w:color="auto" w:sz="6" w:space="0"/>
+            <w:left w:val="single" w:color="auto" w:sz="6" w:space="0"/>
+            <w:bottom w:val="single" w:color="auto" w:sz="6" w:space="0"/>
+            <w:right w:val="single" w:color="auto" w:sz="6" w:space="0"/>
+            <w:insideH w:val="single" w:color="auto" w:sz="6" w:space="0"/>
+            <w:insideV w:val="single" w:color="auto" w:sz="6" w:space="0"/>
+          </w:tblBorders>
+          <w:tblLayout w:type="fixed"/>
         </w:tblPrEx>
         <w:tc>
           <w:tcPr>
@@ -723,61 +547,6 @@
           </w:p>
         </w:tc>
       </w:tr>
-      <w:tr>
-        <w:tblPrEx>
-          <w:tblLayout w:type="fixed"/>
-          <w:tblCellMar>
-            <w:top w:w="0" w:type="dxa"/>
-            <w:left w:w="108" w:type="dxa"/>
-            <w:bottom w:w="0" w:type="dxa"/>
-            <w:right w:w="108" w:type="dxa"/>
-          </w:tblCellMar>
-        </w:tblPrEx>
-        <w:tc>
-          <w:tcPr>
-            <w:tcW w:w="2304" w:type="dxa"/>
-            <w:vAlign w:val="top"/>
-          </w:tcPr>
-          <w:p>
-            <w:pPr>
-              <w:pStyle w:val="41"/>
-            </w:pPr>
-          </w:p>
-        </w:tc>
-        <w:tc>
-          <w:tcPr>
-            <w:tcW w:w="1152" w:type="dxa"/>
-            <w:vAlign w:val="top"/>
-          </w:tcPr>
-          <w:p>
-            <w:pPr>
-              <w:pStyle w:val="41"/>
-            </w:pPr>
-          </w:p>
-        </w:tc>
-        <w:tc>
-          <w:tcPr>
-            <w:tcW w:w="3744" w:type="dxa"/>
-            <w:vAlign w:val="top"/>
-          </w:tcPr>
-          <w:p>
-            <w:pPr>
-              <w:pStyle w:val="41"/>
-            </w:pPr>
-          </w:p>
-        </w:tc>
-        <w:tc>
-          <w:tcPr>
-            <w:tcW w:w="2304" w:type="dxa"/>
-            <w:vAlign w:val="top"/>
-          </w:tcPr>
-          <w:p>
-            <w:pPr>
-              <w:pStyle w:val="41"/>
-            </w:pPr>
-          </w:p>
-        </w:tc>
-      </w:tr>
     </w:tbl>
     <w:p/>
     <w:p>
@@ -806,7 +575,6 @@
           <w:kern w:val="2"/>
           <w:sz w:val="21"/>
           <w:szCs w:val="22"/>
-          <w:lang/>
         </w:rPr>
       </w:pPr>
       <w:r>
@@ -828,9 +596,6 @@
         <w:fldChar w:fldCharType="separate"/>
       </w:r>
       <w:r>
-        <w:rPr>
-          <w:lang/>
-        </w:rPr>
         <w:t>1.</w:t>
       </w:r>
       <w:r>
@@ -840,51 +605,31 @@
           <w:kern w:val="2"/>
           <w:sz w:val="21"/>
           <w:szCs w:val="22"/>
-          <w:lang/>
         </w:rPr>
         <w:tab/>
       </w:r>
       <w:r>
         <w:rPr>
           <w:rFonts w:hint="eastAsia"/>
-          <w:lang/>
         </w:rPr>
         <w:t>简介</w:t>
       </w:r>
       <w:r>
-        <w:rPr>
-          <w:lang/>
-        </w:rPr>
         <w:tab/>
       </w:r>
       <w:r>
-        <w:rPr>
-          <w:lang/>
-        </w:rPr>
         <w:fldChar w:fldCharType="begin"/>
       </w:r>
       <w:r>
-        <w:rPr>
-          <w:lang/>
-        </w:rPr>
         <w:instrText xml:space="preserve"> PAGEREF _Toc356851225 \h </w:instrText>
       </w:r>
       <w:r>
-        <w:rPr>
-          <w:lang/>
-        </w:rPr>
         <w:fldChar w:fldCharType="separate"/>
       </w:r>
       <w:r>
-        <w:rPr>
-          <w:lang/>
-        </w:rPr>
         <w:t>4</w:t>
       </w:r>
       <w:r>
-        <w:rPr>
-          <w:lang/>
-        </w:rPr>
         <w:fldChar w:fldCharType="end"/>
       </w:r>
     </w:p>
@@ -900,13 +645,9 @@
           <w:kern w:val="2"/>
           <w:sz w:val="21"/>
           <w:szCs w:val="22"/>
-          <w:lang/>
-        </w:rPr>
-      </w:pPr>
-      <w:r>
-        <w:rPr>
-          <w:lang/>
-        </w:rPr>
+        </w:rPr>
+      </w:pPr>
+      <w:r>
         <w:t>1.1</w:t>
       </w:r>
       <w:r>
@@ -916,51 +657,31 @@
           <w:kern w:val="2"/>
           <w:sz w:val="21"/>
           <w:szCs w:val="22"/>
-          <w:lang/>
         </w:rPr>
         <w:tab/>
       </w:r>
       <w:r>
         <w:rPr>
           <w:rFonts w:hint="eastAsia"/>
-          <w:lang/>
         </w:rPr>
         <w:t>目的</w:t>
       </w:r>
       <w:r>
-        <w:rPr>
-          <w:lang/>
-        </w:rPr>
         <w:tab/>
       </w:r>
       <w:r>
-        <w:rPr>
-          <w:lang/>
-        </w:rPr>
         <w:fldChar w:fldCharType="begin"/>
       </w:r>
       <w:r>
-        <w:rPr>
-          <w:lang/>
-        </w:rPr>
         <w:instrText xml:space="preserve"> PAGEREF _Toc356851226 \h </w:instrText>
       </w:r>
       <w:r>
-        <w:rPr>
-          <w:lang/>
-        </w:rPr>
         <w:fldChar w:fldCharType="separate"/>
       </w:r>
       <w:r>
-        <w:rPr>
-          <w:lang/>
-        </w:rPr>
         <w:t>4</w:t>
       </w:r>
       <w:r>
-        <w:rPr>
-          <w:lang/>
-        </w:rPr>
         <w:fldChar w:fldCharType="end"/>
       </w:r>
     </w:p>
@@ -976,13 +697,9 @@
           <w:kern w:val="2"/>
           <w:sz w:val="21"/>
           <w:szCs w:val="22"/>
-          <w:lang/>
-        </w:rPr>
-      </w:pPr>
-      <w:r>
-        <w:rPr>
-          <w:lang/>
-        </w:rPr>
+        </w:rPr>
+      </w:pPr>
+      <w:r>
         <w:t>1.2</w:t>
       </w:r>
       <w:r>
@@ -992,51 +709,31 @@
           <w:kern w:val="2"/>
           <w:sz w:val="21"/>
           <w:szCs w:val="22"/>
-          <w:lang/>
         </w:rPr>
         <w:tab/>
       </w:r>
       <w:r>
         <w:rPr>
           <w:rFonts w:hint="eastAsia"/>
-          <w:lang/>
         </w:rPr>
         <w:t>参考资料</w:t>
       </w:r>
       <w:r>
-        <w:rPr>
-          <w:lang/>
-        </w:rPr>
         <w:tab/>
       </w:r>
       <w:r>
-        <w:rPr>
-          <w:lang/>
-        </w:rPr>
         <w:fldChar w:fldCharType="begin"/>
       </w:r>
       <w:r>
-        <w:rPr>
-          <w:lang/>
-        </w:rPr>
         <w:instrText xml:space="preserve"> PAGEREF _Toc356851227 \h </w:instrText>
       </w:r>
       <w:r>
-        <w:rPr>
-          <w:lang/>
-        </w:rPr>
         <w:fldChar w:fldCharType="separate"/>
       </w:r>
       <w:r>
-        <w:rPr>
-          <w:lang/>
-        </w:rPr>
         <w:t>4</w:t>
       </w:r>
       <w:r>
-        <w:rPr>
-          <w:lang/>
-        </w:rPr>
         <w:fldChar w:fldCharType="end"/>
       </w:r>
     </w:p>
@@ -1052,13 +749,9 @@
           <w:kern w:val="2"/>
           <w:sz w:val="21"/>
           <w:szCs w:val="22"/>
-          <w:lang/>
-        </w:rPr>
-      </w:pPr>
-      <w:r>
-        <w:rPr>
-          <w:lang/>
-        </w:rPr>
+        </w:rPr>
+      </w:pPr>
+      <w:r>
         <w:t>2.</w:t>
       </w:r>
       <w:r>
@@ -1068,51 +761,31 @@
           <w:kern w:val="2"/>
           <w:sz w:val="21"/>
           <w:szCs w:val="22"/>
-          <w:lang/>
         </w:rPr>
         <w:tab/>
       </w:r>
       <w:r>
         <w:rPr>
           <w:rFonts w:hint="eastAsia"/>
-          <w:lang/>
         </w:rPr>
         <w:t>用例视图</w:t>
       </w:r>
       <w:r>
-        <w:rPr>
-          <w:lang/>
-        </w:rPr>
         <w:tab/>
       </w:r>
       <w:r>
-        <w:rPr>
-          <w:lang/>
-        </w:rPr>
         <w:fldChar w:fldCharType="begin"/>
       </w:r>
       <w:r>
-        <w:rPr>
-          <w:lang/>
-        </w:rPr>
         <w:instrText xml:space="preserve"> PAGEREF _Toc356851228 \h </w:instrText>
       </w:r>
       <w:r>
-        <w:rPr>
-          <w:lang/>
-        </w:rPr>
         <w:fldChar w:fldCharType="separate"/>
       </w:r>
       <w:r>
-        <w:rPr>
-          <w:lang/>
-        </w:rPr>
         <w:t>4</w:t>
       </w:r>
       <w:r>
-        <w:rPr>
-          <w:lang/>
-        </w:rPr>
         <w:fldChar w:fldCharType="end"/>
       </w:r>
     </w:p>
@@ -1128,13 +801,9 @@
           <w:kern w:val="2"/>
           <w:sz w:val="21"/>
           <w:szCs w:val="22"/>
-          <w:lang/>
-        </w:rPr>
-      </w:pPr>
-      <w:r>
-        <w:rPr>
-          <w:lang/>
-        </w:rPr>
+        </w:rPr>
+      </w:pPr>
+      <w:r>
         <w:t>3.</w:t>
       </w:r>
       <w:r>
@@ -1144,51 +813,31 @@
           <w:kern w:val="2"/>
           <w:sz w:val="21"/>
           <w:szCs w:val="22"/>
-          <w:lang/>
         </w:rPr>
         <w:tab/>
       </w:r>
       <w:r>
         <w:rPr>
           <w:rFonts w:hint="eastAsia"/>
-          <w:lang/>
         </w:rPr>
         <w:t>逻辑视图</w:t>
       </w:r>
       <w:r>
-        <w:rPr>
-          <w:lang/>
-        </w:rPr>
         <w:tab/>
       </w:r>
       <w:r>
-        <w:rPr>
-          <w:lang/>
-        </w:rPr>
         <w:fldChar w:fldCharType="begin"/>
       </w:r>
       <w:r>
-        <w:rPr>
-          <w:lang/>
-        </w:rPr>
         <w:instrText xml:space="preserve"> PAGEREF _Toc356851229 \h </w:instrText>
       </w:r>
       <w:r>
-        <w:rPr>
-          <w:lang/>
-        </w:rPr>
         <w:fldChar w:fldCharType="separate"/>
       </w:r>
       <w:r>
-        <w:rPr>
-          <w:lang/>
-        </w:rPr>
         <w:t>4</w:t>
       </w:r>
       <w:r>
-        <w:rPr>
-          <w:lang/>
-        </w:rPr>
         <w:fldChar w:fldCharType="end"/>
       </w:r>
     </w:p>
@@ -1204,13 +853,9 @@
           <w:kern w:val="2"/>
           <w:sz w:val="21"/>
           <w:szCs w:val="22"/>
-          <w:lang/>
-        </w:rPr>
-      </w:pPr>
-      <w:r>
-        <w:rPr>
-          <w:lang/>
-        </w:rPr>
+        </w:rPr>
+      </w:pPr>
+      <w:r>
         <w:t>3.1</w:t>
       </w:r>
       <w:r>
@@ -1220,51 +865,31 @@
           <w:kern w:val="2"/>
           <w:sz w:val="21"/>
           <w:szCs w:val="22"/>
-          <w:lang/>
         </w:rPr>
         <w:tab/>
       </w:r>
       <w:r>
         <w:rPr>
           <w:rFonts w:hint="eastAsia"/>
-          <w:lang/>
         </w:rPr>
         <w:t>概述</w:t>
       </w:r>
       <w:r>
-        <w:rPr>
-          <w:lang/>
-        </w:rPr>
         <w:tab/>
       </w:r>
       <w:r>
-        <w:rPr>
-          <w:lang/>
-        </w:rPr>
         <w:fldChar w:fldCharType="begin"/>
       </w:r>
       <w:r>
-        <w:rPr>
-          <w:lang/>
-        </w:rPr>
         <w:instrText xml:space="preserve"> PAGEREF _Toc356851230 \h </w:instrText>
       </w:r>
       <w:r>
-        <w:rPr>
-          <w:lang/>
-        </w:rPr>
         <w:fldChar w:fldCharType="separate"/>
       </w:r>
       <w:r>
-        <w:rPr>
-          <w:lang/>
-        </w:rPr>
         <w:t>4</w:t>
       </w:r>
       <w:r>
-        <w:rPr>
-          <w:lang/>
-        </w:rPr>
         <w:fldChar w:fldCharType="end"/>
       </w:r>
     </w:p>
@@ -1280,13 +905,9 @@
           <w:kern w:val="2"/>
           <w:sz w:val="21"/>
           <w:szCs w:val="22"/>
-          <w:lang/>
-        </w:rPr>
-      </w:pPr>
-      <w:r>
-        <w:rPr>
-          <w:lang/>
-        </w:rPr>
+        </w:rPr>
+      </w:pPr>
+      <w:r>
         <w:t>3.2</w:t>
       </w:r>
       <w:r>
@@ -1296,51 +917,31 @@
           <w:kern w:val="2"/>
           <w:sz w:val="21"/>
           <w:szCs w:val="22"/>
-          <w:lang/>
         </w:rPr>
         <w:tab/>
       </w:r>
       <w:r>
         <w:rPr>
           <w:rFonts w:hint="eastAsia"/>
-          <w:lang/>
         </w:rPr>
         <w:t>在构架方面具有重要意义的设计包</w:t>
       </w:r>
       <w:r>
-        <w:rPr>
-          <w:lang/>
-        </w:rPr>
         <w:tab/>
       </w:r>
       <w:r>
-        <w:rPr>
-          <w:lang/>
-        </w:rPr>
         <w:fldChar w:fldCharType="begin"/>
       </w:r>
       <w:r>
-        <w:rPr>
-          <w:lang/>
-        </w:rPr>
         <w:instrText xml:space="preserve"> PAGEREF _Toc356851231 \h </w:instrText>
       </w:r>
       <w:r>
-        <w:rPr>
-          <w:lang/>
-        </w:rPr>
         <w:fldChar w:fldCharType="separate"/>
       </w:r>
       <w:r>
-        <w:rPr>
-          <w:lang/>
-        </w:rPr>
         <w:t>4</w:t>
       </w:r>
       <w:r>
-        <w:rPr>
-          <w:lang/>
-        </w:rPr>
         <w:fldChar w:fldCharType="end"/>
       </w:r>
     </w:p>
@@ -1356,13 +957,9 @@
           <w:kern w:val="2"/>
           <w:sz w:val="21"/>
           <w:szCs w:val="22"/>
-          <w:lang/>
-        </w:rPr>
-      </w:pPr>
-      <w:r>
-        <w:rPr>
-          <w:lang/>
-        </w:rPr>
+        </w:rPr>
+      </w:pPr>
+      <w:r>
         <w:t>4.</w:t>
       </w:r>
       <w:r>
@@ -1372,51 +969,31 @@
           <w:kern w:val="2"/>
           <w:sz w:val="21"/>
           <w:szCs w:val="22"/>
-          <w:lang/>
         </w:rPr>
         <w:tab/>
       </w:r>
       <w:r>
         <w:rPr>
           <w:rFonts w:hint="eastAsia"/>
-          <w:lang/>
         </w:rPr>
         <w:t>进程视图</w:t>
       </w:r>
       <w:r>
-        <w:rPr>
-          <w:lang/>
-        </w:rPr>
         <w:tab/>
       </w:r>
       <w:r>
-        <w:rPr>
-          <w:lang/>
-        </w:rPr>
         <w:fldChar w:fldCharType="begin"/>
       </w:r>
       <w:r>
-        <w:rPr>
-          <w:lang/>
-        </w:rPr>
         <w:instrText xml:space="preserve"> PAGEREF _Toc356851232 \h </w:instrText>
       </w:r>
       <w:r>
-        <w:rPr>
-          <w:lang/>
-        </w:rPr>
         <w:fldChar w:fldCharType="separate"/>
       </w:r>
       <w:r>
-        <w:rPr>
-          <w:lang/>
-        </w:rPr>
         <w:t>4</w:t>
       </w:r>
       <w:r>
-        <w:rPr>
-          <w:lang/>
-        </w:rPr>
         <w:fldChar w:fldCharType="end"/>
       </w:r>
     </w:p>
@@ -1432,13 +1009,9 @@
           <w:kern w:val="2"/>
           <w:sz w:val="21"/>
           <w:szCs w:val="22"/>
-          <w:lang/>
-        </w:rPr>
-      </w:pPr>
-      <w:r>
-        <w:rPr>
-          <w:lang/>
-        </w:rPr>
+        </w:rPr>
+      </w:pPr>
+      <w:r>
         <w:t>5.</w:t>
       </w:r>
       <w:r>
@@ -1448,51 +1021,31 @@
           <w:kern w:val="2"/>
           <w:sz w:val="21"/>
           <w:szCs w:val="22"/>
-          <w:lang/>
         </w:rPr>
         <w:tab/>
       </w:r>
       <w:r>
         <w:rPr>
           <w:rFonts w:hint="eastAsia"/>
-          <w:lang/>
         </w:rPr>
         <w:t>部署视图</w:t>
       </w:r>
       <w:r>
-        <w:rPr>
-          <w:lang/>
-        </w:rPr>
         <w:tab/>
       </w:r>
       <w:r>
-        <w:rPr>
-          <w:lang/>
-        </w:rPr>
         <w:fldChar w:fldCharType="begin"/>
       </w:r>
       <w:r>
-        <w:rPr>
-          <w:lang/>
-        </w:rPr>
         <w:instrText xml:space="preserve"> PAGEREF _Toc356851233 \h </w:instrText>
       </w:r>
       <w:r>
-        <w:rPr>
-          <w:lang/>
-        </w:rPr>
         <w:fldChar w:fldCharType="separate"/>
       </w:r>
       <w:r>
-        <w:rPr>
-          <w:lang/>
-        </w:rPr>
         <w:t>4</w:t>
       </w:r>
       <w:r>
-        <w:rPr>
-          <w:lang/>
-        </w:rPr>
         <w:fldChar w:fldCharType="end"/>
       </w:r>
     </w:p>
@@ -1508,13 +1061,9 @@
           <w:kern w:val="2"/>
           <w:sz w:val="21"/>
           <w:szCs w:val="22"/>
-          <w:lang/>
-        </w:rPr>
-      </w:pPr>
-      <w:r>
-        <w:rPr>
-          <w:lang/>
-        </w:rPr>
+        </w:rPr>
+      </w:pPr>
+      <w:r>
         <w:t>6.</w:t>
       </w:r>
       <w:r>
@@ -1524,51 +1073,31 @@
           <w:kern w:val="2"/>
           <w:sz w:val="21"/>
           <w:szCs w:val="22"/>
-          <w:lang/>
         </w:rPr>
         <w:tab/>
       </w:r>
       <w:r>
         <w:rPr>
           <w:rFonts w:hint="eastAsia"/>
-          <w:lang/>
         </w:rPr>
         <w:t>实现视图</w:t>
       </w:r>
       <w:r>
-        <w:rPr>
-          <w:lang/>
-        </w:rPr>
         <w:tab/>
       </w:r>
       <w:r>
-        <w:rPr>
-          <w:lang/>
-        </w:rPr>
         <w:fldChar w:fldCharType="begin"/>
       </w:r>
       <w:r>
-        <w:rPr>
-          <w:lang/>
-        </w:rPr>
         <w:instrText xml:space="preserve"> PAGEREF _Toc356851234 \h </w:instrText>
       </w:r>
       <w:r>
-        <w:rPr>
-          <w:lang/>
-        </w:rPr>
         <w:fldChar w:fldCharType="separate"/>
       </w:r>
       <w:r>
-        <w:rPr>
-          <w:lang/>
-        </w:rPr>
         <w:t>5</w:t>
       </w:r>
       <w:r>
-        <w:rPr>
-          <w:lang/>
-        </w:rPr>
         <w:fldChar w:fldCharType="end"/>
       </w:r>
     </w:p>
@@ -1584,13 +1113,9 @@
           <w:kern w:val="2"/>
           <w:sz w:val="21"/>
           <w:szCs w:val="22"/>
-          <w:lang/>
-        </w:rPr>
-      </w:pPr>
-      <w:r>
-        <w:rPr>
-          <w:lang/>
-        </w:rPr>
+        </w:rPr>
+      </w:pPr>
+      <w:r>
         <w:t>7.</w:t>
       </w:r>
       <w:r>
@@ -1600,51 +1125,31 @@
           <w:kern w:val="2"/>
           <w:sz w:val="21"/>
           <w:szCs w:val="22"/>
-          <w:lang/>
         </w:rPr>
         <w:tab/>
       </w:r>
       <w:r>
         <w:rPr>
           <w:rFonts w:hint="eastAsia"/>
-          <w:lang/>
         </w:rPr>
         <w:t>数据视图（可选）</w:t>
       </w:r>
       <w:r>
-        <w:rPr>
-          <w:lang/>
-        </w:rPr>
         <w:tab/>
       </w:r>
       <w:r>
-        <w:rPr>
-          <w:lang/>
-        </w:rPr>
         <w:fldChar w:fldCharType="begin"/>
       </w:r>
       <w:r>
-        <w:rPr>
-          <w:lang/>
-        </w:rPr>
         <w:instrText xml:space="preserve"> PAGEREF _Toc356851235 \h </w:instrText>
       </w:r>
       <w:r>
-        <w:rPr>
-          <w:lang/>
-        </w:rPr>
         <w:fldChar w:fldCharType="separate"/>
       </w:r>
       <w:r>
-        <w:rPr>
-          <w:lang/>
-        </w:rPr>
         <w:t>5</w:t>
       </w:r>
       <w:r>
-        <w:rPr>
-          <w:lang/>
-        </w:rPr>
         <w:fldChar w:fldCharType="end"/>
       </w:r>
     </w:p>
@@ -1660,13 +1165,9 @@
           <w:kern w:val="2"/>
           <w:sz w:val="21"/>
           <w:szCs w:val="22"/>
-          <w:lang/>
-        </w:rPr>
-      </w:pPr>
-      <w:r>
-        <w:rPr>
-          <w:lang/>
-        </w:rPr>
+        </w:rPr>
+      </w:pPr>
+      <w:r>
         <w:t>8.</w:t>
       </w:r>
       <w:r>
@@ -1676,51 +1177,31 @@
           <w:kern w:val="2"/>
           <w:sz w:val="21"/>
           <w:szCs w:val="22"/>
-          <w:lang/>
         </w:rPr>
         <w:tab/>
       </w:r>
       <w:r>
         <w:rPr>
           <w:rFonts w:hint="eastAsia"/>
-          <w:lang/>
         </w:rPr>
         <w:t>核心算法设计（可选）</w:t>
       </w:r>
       <w:r>
-        <w:rPr>
-          <w:lang/>
-        </w:rPr>
         <w:tab/>
       </w:r>
       <w:r>
-        <w:rPr>
-          <w:lang/>
-        </w:rPr>
         <w:fldChar w:fldCharType="begin"/>
       </w:r>
       <w:r>
-        <w:rPr>
-          <w:lang/>
-        </w:rPr>
         <w:instrText xml:space="preserve"> PAGEREF _Toc356851236 \h </w:instrText>
       </w:r>
       <w:r>
-        <w:rPr>
-          <w:lang/>
-        </w:rPr>
         <w:fldChar w:fldCharType="separate"/>
       </w:r>
       <w:r>
-        <w:rPr>
-          <w:lang/>
-        </w:rPr>
         <w:t>5</w:t>
       </w:r>
       <w:r>
-        <w:rPr>
-          <w:lang/>
-        </w:rPr>
         <w:fldChar w:fldCharType="end"/>
       </w:r>
     </w:p>
@@ -1925,28 +1406,7 @@
           <w:i w:val="0"/>
           <w:iCs/>
         </w:rPr>
-        <w:t xml:space="preserve">软件需求规约 </w:t>
-      </w:r>
-      <w:r>
-        <w:rPr>
-          <w:i w:val="0"/>
-          <w:iCs/>
-        </w:rPr>
-        <w:t>v2.0 201</w:t>
-      </w:r>
-      <w:r>
-        <w:rPr>
-          <w:i w:val="0"/>
-          <w:iCs/>
-        </w:rPr>
-        <w:t>9</w:t>
-      </w:r>
-      <w:r>
-        <w:rPr>
-          <w:i w:val="0"/>
-          <w:iCs/>
-        </w:rPr>
-        <w:t>/07/01 第一小组</w:t>
+        <w:t>软件需求规约 v2.0 2019/07/01 第一小组</w:t>
       </w:r>
     </w:p>
     <w:p>
@@ -2007,6 +1467,7 @@
     <w:p>
       <w:pPr>
         <w:numPr>
+          <w:ilvl w:val="0"/>
           <w:numId w:val="0"/>
         </w:numPr>
         <w:ind w:left="1260" w:leftChars="0"/>
@@ -2038,13 +1499,7 @@
         <w:rPr>
           <w:rFonts w:hint="default"/>
         </w:rPr>
-        <w:t xml:space="preserve">                   </w:t>
-      </w:r>
-      <w:r>
-        <w:rPr>
-          <w:rFonts w:hint="default"/>
-        </w:rPr>
-        <w:t>本章是对软件架构的用例视图的描述。由于在线学习系统的用例数量太多，因此本章只选取</w:t>
+        <w:t xml:space="preserve">                   本章是对软件架构的用例视图的描述。由于在线学习系统的用例数量太多，因此本章只选取</w:t>
       </w:r>
     </w:p>
     <w:p>
@@ -2146,10 +1601,7 @@
     </w:p>
     <w:p>
       <w:r>
-        <w:t xml:space="preserve">                简要说明： 该用例允许学生</w:t>
-      </w:r>
-      <w:r>
-        <w:t>提交作业后且老师批改后，查看作业成绩。</w:t>
+        <w:t xml:space="preserve">                简要说明： 该用例允许学生提交作业后且老师批改后，查看作业成绩。</w:t>
       </w:r>
     </w:p>
     <w:p>
@@ -2436,14 +1888,7 @@
           <w:b w:val="0"/>
           <w:bCs w:val="0"/>
         </w:rPr>
-        <w:t>Business Service层包括service、dao、repository、model</w:t>
-      </w:r>
-      <w:r>
-        <w:rPr>
-          <w:b w:val="0"/>
-          <w:bCs w:val="0"/>
-        </w:rPr>
-        <w:t>层</w:t>
+        <w:t>Business Service层包括service、dao、repository、model层</w:t>
       </w:r>
     </w:p>
     <w:p/>
@@ -2540,6 +1985,7 @@
       <w:pPr>
         <w:pStyle w:val="3"/>
         <w:numPr>
+          <w:ilvl w:val="1"/>
           <w:numId w:val="0"/>
         </w:numPr>
         <w:ind w:leftChars="0"/>
@@ -2612,6 +2058,7 @@
       <w:pPr>
         <w:pStyle w:val="3"/>
         <w:numPr>
+          <w:ilvl w:val="1"/>
           <w:numId w:val="0"/>
         </w:numPr>
         <w:ind w:leftChars="0"/>
@@ -2622,6 +2069,7 @@
       <w:pPr>
         <w:pStyle w:val="2"/>
         <w:numPr>
+          <w:ilvl w:val="0"/>
           <w:numId w:val="0"/>
         </w:numPr>
         <w:ind w:leftChars="0"/>
@@ -2632,6 +2080,7 @@
       <w:pPr>
         <w:pStyle w:val="2"/>
         <w:numPr>
+          <w:ilvl w:val="0"/>
           <w:numId w:val="0"/>
         </w:numPr>
         <w:ind w:leftChars="0"/>
@@ -2648,6 +2097,7 @@
       <w:pPr>
         <w:pStyle w:val="2"/>
         <w:numPr>
+          <w:ilvl w:val="0"/>
           <w:numId w:val="0"/>
         </w:numPr>
         <w:ind w:leftChars="0"/>
@@ -2756,9 +2206,9 @@
       <w:r>
         <w:drawing>
           <wp:inline distT="0" distB="0" distL="114300" distR="114300">
-            <wp:extent cx="5940425" cy="4378960"/>
-            <wp:effectExtent l="0" t="0" r="3175" b="2540"/>
-            <wp:docPr id="10" name="Picture 10" descr="Screenshot from 2019-07-08 13-10-45"/>
+            <wp:extent cx="5941060" cy="4238625"/>
+            <wp:effectExtent l="0" t="0" r="2540" b="9525"/>
+            <wp:docPr id="3" name="Picture 3" descr="Screenshot from 2019-09-08 21-03-14"/>
             <wp:cNvGraphicFramePr>
               <a:graphicFrameLocks xmlns:a="http://schemas.openxmlformats.org/drawingml/2006/main" noChangeAspect="1"/>
             </wp:cNvGraphicFramePr>
@@ -2766,7 +2216,7 @@
               <a:graphicData uri="http://schemas.openxmlformats.org/drawingml/2006/picture">
                 <pic:pic xmlns:pic="http://schemas.openxmlformats.org/drawingml/2006/picture">
                   <pic:nvPicPr>
-                    <pic:cNvPr id="10" name="Picture 10" descr="Screenshot from 2019-07-08 13-10-45"/>
+                    <pic:cNvPr id="3" name="Picture 3" descr="Screenshot from 2019-09-08 21-03-14"/>
                     <pic:cNvPicPr>
                       <a:picLocks noChangeAspect="1"/>
                     </pic:cNvPicPr>
@@ -2780,7 +2230,7 @@
                   <pic:spPr>
                     <a:xfrm>
                       <a:off x="0" y="0"/>
-                      <a:ext cx="5940425" cy="4378960"/>
+                      <a:ext cx="5941060" cy="4238625"/>
                     </a:xfrm>
                     <a:prstGeom prst="rect">
                       <a:avLst/>
@@ -2792,6 +2242,8 @@
           </wp:inline>
         </w:drawing>
       </w:r>
+      <w:bookmarkStart w:id="10" w:name="_GoBack"/>
+      <w:bookmarkEnd w:id="10"/>
     </w:p>
     <w:p>
       <w:pPr>
@@ -2823,6 +2275,7 @@
       <w:pPr>
         <w:pStyle w:val="3"/>
         <w:numPr>
+          <w:ilvl w:val="1"/>
           <w:numId w:val="0"/>
         </w:numPr>
         <w:ind w:firstLine="201" w:firstLineChars="100"/>
@@ -2888,6 +2341,7 @@
       <w:pPr>
         <w:pStyle w:val="2"/>
         <w:numPr>
+          <w:ilvl w:val="0"/>
           <w:numId w:val="0"/>
         </w:numPr>
         <w:ind w:leftChars="0"/>
@@ -2928,6 +2382,7 @@
       <w:pPr>
         <w:pStyle w:val="2"/>
         <w:numPr>
+          <w:ilvl w:val="0"/>
           <w:numId w:val="0"/>
         </w:numPr>
         <w:ind w:leftChars="0" w:firstLine="120" w:firstLineChars="50"/>
@@ -2998,14 +2453,38 @@
           <w:rFonts w:eastAsia="黑体"/>
           <w:szCs w:val="21"/>
         </w:rPr>
-        <w:t>实现</w:t>
+        <w:t>实现构架：3-tier架构。</w:t>
+      </w:r>
+    </w:p>
+    <w:p>
+      <w:pPr>
+        <w:ind w:left="6" w:right="-864" w:firstLine="420"/>
+        <w:outlineLvl w:val="0"/>
+        <w:rPr>
+          <w:rFonts w:hint="eastAsia" w:eastAsia="黑体"/>
+          <w:szCs w:val="21"/>
+        </w:rPr>
+      </w:pPr>
+      <w:r>
+        <w:rPr>
+          <w:rFonts w:hint="eastAsia" w:eastAsia="黑体"/>
+          <w:szCs w:val="21"/>
+        </w:rPr>
+        <w:t>Web端：使用B</w:t>
       </w:r>
       <w:r>
         <w:rPr>
           <w:rFonts w:eastAsia="黑体"/>
           <w:szCs w:val="21"/>
         </w:rPr>
-        <w:t>构架：3-tier架构。</w:t>
+        <w:t>/</w:t>
+      </w:r>
+      <w:r>
+        <w:rPr>
+          <w:rFonts w:hint="eastAsia" w:eastAsia="黑体"/>
+          <w:szCs w:val="21"/>
+        </w:rPr>
+        <w:t>S架构，采用vue框架进行前端开发</w:t>
       </w:r>
     </w:p>
     <w:p>
@@ -3022,21 +2501,35 @@
           <w:rFonts w:hint="eastAsia" w:eastAsia="黑体"/>
           <w:szCs w:val="21"/>
         </w:rPr>
-        <w:t>Web端：使用B</w:t>
+        <w:t>移动端：使用C</w:t>
       </w:r>
       <w:r>
         <w:rPr>
           <w:rFonts w:eastAsia="黑体"/>
           <w:szCs w:val="21"/>
         </w:rPr>
-        <w:t>/</w:t>
+        <w:t>/S</w:t>
       </w:r>
       <w:r>
         <w:rPr>
           <w:rFonts w:hint="eastAsia" w:eastAsia="黑体"/>
           <w:szCs w:val="21"/>
         </w:rPr>
-        <w:t>S架构，采用vue框架进行前端开发</w:t>
+        <w:t>架构，采用React</w:t>
+      </w:r>
+      <w:r>
+        <w:rPr>
+          <w:rFonts w:eastAsia="黑体"/>
+          <w:szCs w:val="21"/>
+        </w:rPr>
+        <w:t xml:space="preserve"> </w:t>
+      </w:r>
+      <w:r>
+        <w:rPr>
+          <w:rFonts w:hint="eastAsia" w:eastAsia="黑体"/>
+          <w:szCs w:val="21"/>
+        </w:rPr>
+        <w:t>Native框架进行开发</w:t>
       </w:r>
     </w:p>
     <w:p>
@@ -3050,98 +2543,44 @@
       </w:pPr>
       <w:r>
         <w:rPr>
+          <w:rFonts w:eastAsia="黑体"/>
+          <w:szCs w:val="21"/>
+        </w:rPr>
+        <w:t>后端：使用</w:t>
+      </w:r>
+      <w:r>
+        <w:rPr>
           <w:rFonts w:hint="eastAsia" w:eastAsia="黑体"/>
           <w:szCs w:val="21"/>
         </w:rPr>
-        <w:t>移动端：使用C</w:t>
+        <w:t>SSH</w:t>
       </w:r>
       <w:r>
         <w:rPr>
           <w:rFonts w:eastAsia="黑体"/>
           <w:szCs w:val="21"/>
         </w:rPr>
-        <w:t>/S</w:t>
+        <w:t>框架</w:t>
       </w:r>
       <w:r>
         <w:rPr>
           <w:rFonts w:hint="eastAsia" w:eastAsia="黑体"/>
           <w:szCs w:val="21"/>
         </w:rPr>
-        <w:t>架构，采用React</w:t>
-      </w:r>
+        <w:t>进行开发</w:t>
+      </w:r>
+    </w:p>
+    <w:p>
+      <w:pPr>
+        <w:ind w:left="6" w:right="-864" w:firstLine="420"/>
+        <w:outlineLvl w:val="0"/>
+      </w:pPr>
       <w:r>
         <w:rPr>
           <w:rFonts w:eastAsia="黑体"/>
           <w:szCs w:val="21"/>
         </w:rPr>
-        <w:t xml:space="preserve"> </w:t>
-      </w:r>
-      <w:r>
-        <w:rPr>
-          <w:rFonts w:hint="eastAsia" w:eastAsia="黑体"/>
-          <w:szCs w:val="21"/>
-        </w:rPr>
-        <w:t>Native框架进行开发</w:t>
-      </w:r>
-    </w:p>
-    <w:p>
-      <w:pPr>
-        <w:ind w:left="6" w:right="-864" w:firstLine="420"/>
-        <w:outlineLvl w:val="0"/>
-        <w:rPr>
-          <w:rFonts w:hint="eastAsia" w:eastAsia="黑体"/>
-          <w:szCs w:val="21"/>
-        </w:rPr>
-      </w:pPr>
-      <w:r>
-        <w:rPr>
-          <w:rFonts w:eastAsia="黑体"/>
-          <w:szCs w:val="21"/>
-        </w:rPr>
-        <w:t>后端：使用</w:t>
-      </w:r>
-      <w:r>
-        <w:rPr>
-          <w:rFonts w:hint="eastAsia" w:eastAsia="黑体"/>
-          <w:szCs w:val="21"/>
-        </w:rPr>
-        <w:t>SSH</w:t>
-      </w:r>
-      <w:r>
-        <w:rPr>
-          <w:rFonts w:eastAsia="黑体"/>
-          <w:szCs w:val="21"/>
-        </w:rPr>
-        <w:t>框架</w:t>
-      </w:r>
-      <w:r>
-        <w:rPr>
-          <w:rFonts w:hint="eastAsia" w:eastAsia="黑体"/>
-          <w:szCs w:val="21"/>
-        </w:rPr>
-        <w:t>进行开发</w:t>
-      </w:r>
-    </w:p>
-    <w:p>
-      <w:pPr>
-        <w:ind w:left="6" w:right="-864" w:firstLine="420"/>
-        <w:outlineLvl w:val="0"/>
-      </w:pPr>
-      <w:r>
-        <w:rPr>
-          <w:rFonts w:eastAsia="黑体"/>
-          <w:szCs w:val="21"/>
-        </w:rPr>
-        <w:t>数据库层：</w:t>
-      </w:r>
-      <w:bookmarkStart w:id="10" w:name="_GoBack"/>
-      <w:bookmarkEnd w:id="10"/>
-      <w:r>
-        <w:rPr>
-          <w:rFonts w:eastAsia="黑体"/>
-          <w:szCs w:val="21"/>
-        </w:rPr>
-        <w:t>使用mysql储存核心一般业务；mongodb储存图片与评论</w:t>
+        <w:t>数据库层：使用mysql储存核心一般业务；mongodb储存图片与评论</w:t>
       </w:r>
     </w:p>
     <w:p>
@@ -3343,7 +2782,6 @@
           <w:r>
             <w:rPr>
               <w:rFonts w:ascii="Times New Roman"/>
-              <w:lang/>
             </w:rPr>
             <w:t>Confidential</w:t>
           </w:r>
@@ -3435,7 +2873,6 @@
           <w:r>
             <w:rPr>
               <w:rFonts w:ascii="Times New Roman"/>
-              <w:lang/>
             </w:rPr>
             <w:t xml:space="preserve">Page </w:t>
           </w:r>
@@ -3443,7 +2880,6 @@
             <w:rPr>
               <w:rStyle w:val="35"/>
               <w:rFonts w:ascii="Times New Roman"/>
-              <w:lang/>
             </w:rPr>
             <w:fldChar w:fldCharType="begin"/>
           </w:r>
@@ -3451,7 +2887,6 @@
             <w:rPr>
               <w:rStyle w:val="35"/>
               <w:rFonts w:ascii="Times New Roman"/>
-              <w:lang/>
             </w:rPr>
             <w:instrText xml:space="preserve"> PAGE </w:instrText>
           </w:r>
@@ -3459,7 +2894,6 @@
             <w:rPr>
               <w:rStyle w:val="35"/>
               <w:rFonts w:ascii="Times New Roman"/>
-              <w:lang/>
             </w:rPr>
             <w:fldChar w:fldCharType="separate"/>
           </w:r>
@@ -3467,7 +2901,6 @@
             <w:rPr>
               <w:rStyle w:val="35"/>
               <w:rFonts w:ascii="Times New Roman"/>
-              <w:lang/>
             </w:rPr>
             <w:t>3</w:t>
           </w:r>
@@ -3475,7 +2908,6 @@
             <w:rPr>
               <w:rStyle w:val="35"/>
               <w:rFonts w:ascii="Times New Roman"/>
-              <w:lang/>
             </w:rPr>
             <w:fldChar w:fldCharType="end"/>
           </w:r>
@@ -3483,7 +2915,6 @@
             <w:rPr>
               <w:rStyle w:val="35"/>
               <w:rFonts w:ascii="Times New Roman"/>
-              <w:lang/>
             </w:rPr>
             <w:t xml:space="preserve"> of </w:t>
           </w:r>
@@ -3491,7 +2922,6 @@
             <w:rPr>
               <w:rStyle w:val="35"/>
               <w:rFonts w:ascii="Times New Roman"/>
-              <w:lang/>
             </w:rPr>
             <w:fldChar w:fldCharType="begin"/>
           </w:r>
@@ -3499,7 +2929,6 @@
             <w:rPr>
               <w:rStyle w:val="35"/>
               <w:rFonts w:ascii="Times New Roman"/>
-              <w:lang/>
             </w:rPr>
             <w:instrText xml:space="preserve"> NUMPAGES  \* MERGEFORMAT </w:instrText>
           </w:r>
@@ -3507,14 +2936,12 @@
             <w:rPr>
               <w:rStyle w:val="35"/>
               <w:rFonts w:ascii="Times New Roman"/>
-              <w:lang/>
             </w:rPr>
             <w:fldChar w:fldCharType="separate"/>
           </w:r>
           <w:r>
             <w:rPr>
               <w:rStyle w:val="35"/>
-              <w:lang/>
             </w:rPr>
             <w:t>5</w:t>
           </w:r>
@@ -3522,7 +2949,6 @@
             <w:rPr>
               <w:rStyle w:val="35"/>
               <w:rFonts w:ascii="Times New Roman"/>
-              <w:lang/>
             </w:rPr>
             <w:fldChar w:fldCharType="end"/>
           </w:r>
@@ -3657,13 +3083,15 @@
     </w:tblGrid>
     <w:tr>
       <w:tblPrEx>
+        <w:tblBorders>
+          <w:top w:val="single" w:color="auto" w:sz="6" w:space="0"/>
+          <w:left w:val="single" w:color="auto" w:sz="6" w:space="0"/>
+          <w:bottom w:val="single" w:color="auto" w:sz="6" w:space="0"/>
+          <w:right w:val="single" w:color="auto" w:sz="6" w:space="0"/>
+          <w:insideH w:val="single" w:color="auto" w:sz="6" w:space="0"/>
+          <w:insideV w:val="single" w:color="auto" w:sz="6" w:space="0"/>
+        </w:tblBorders>
         <w:tblLayout w:type="fixed"/>
-        <w:tblCellMar>
-          <w:top w:w="0" w:type="dxa"/>
-          <w:left w:w="108" w:type="dxa"/>
-          <w:bottom w:w="0" w:type="dxa"/>
-          <w:right w:w="108" w:type="dxa"/>
-        </w:tblCellMar>
       </w:tblPrEx>
       <w:tc>
         <w:tcPr>
@@ -3720,14 +3148,7 @@
             <w:rPr>
               <w:rFonts w:ascii="Times New Roman"/>
             </w:rPr>
-            <w:t xml:space="preserve">  </w:t>
-          </w:r>
-          <w:r>
-            <w:rPr>
-              <w:rFonts w:ascii="Times New Roman"/>
-              <w:lang/>
-            </w:rPr>
-            <w:t>Version:           &lt;1.0&gt;</w:t>
+            <w:t xml:space="preserve">  Version:           &lt;1.0&gt;</w:t>
           </w:r>
         </w:p>
       </w:tc>
@@ -3743,12 +3164,6 @@
           <w:insideV w:val="single" w:color="auto" w:sz="6" w:space="0"/>
         </w:tblBorders>
         <w:tblLayout w:type="fixed"/>
-        <w:tblCellMar>
-          <w:top w:w="0" w:type="dxa"/>
-          <w:left w:w="108" w:type="dxa"/>
-          <w:bottom w:w="0" w:type="dxa"/>
-          <w:right w:w="108" w:type="dxa"/>
-        </w:tblCellMar>
       </w:tblPrEx>
       <w:tc>
         <w:tcPr>
@@ -3798,42 +3213,7 @@
             <w:rPr>
               <w:rFonts w:ascii="Times New Roman"/>
             </w:rPr>
-            <w:t xml:space="preserve">  </w:t>
-          </w:r>
-          <w:r>
-            <w:rPr>
-              <w:rFonts w:ascii="Times New Roman"/>
-              <w:lang/>
-            </w:rPr>
-            <w:t>Date:  &lt;</w:t>
-          </w:r>
-          <w:r>
-            <w:rPr>
-              <w:rFonts w:ascii="Times New Roman"/>
-              <w:lang/>
-            </w:rPr>
-            <w:t>2017/07</w:t>
-          </w:r>
-          <w:r>
-            <w:rPr>
-              <w:rFonts w:ascii="Times New Roman"/>
-              <w:lang/>
-            </w:rPr>
-            <w:t>/</w:t>
-          </w:r>
-          <w:r>
-            <w:rPr>
-              <w:rFonts w:ascii="Times New Roman"/>
-              <w:lang/>
-            </w:rPr>
-            <w:t>07</w:t>
-          </w:r>
-          <w:r>
-            <w:rPr>
-              <w:rFonts w:ascii="Times New Roman"/>
-              <w:lang/>
-            </w:rPr>
-            <w:t>&gt;</w:t>
+            <w:t xml:space="preserve">  Date:  &lt;2017/07/07&gt;</w:t>
           </w:r>
         </w:p>
       </w:tc>
@@ -3976,15 +3356,15 @@
     <w:lsdException w:unhideWhenUsed="0" w:uiPriority="0" w:semiHidden="0" w:name="index 8"/>
     <w:lsdException w:unhideWhenUsed="0" w:uiPriority="0" w:semiHidden="0" w:name="index 9"/>
     <w:lsdException w:unhideWhenUsed="0" w:uiPriority="39" w:semiHidden="0" w:name="toc 1"/>
-    <w:lsdException w:unhideWhenUsed="0" w:uiPriority="39" w:semiHidden="0" w:name="toc 2"/>
+    <w:lsdException w:qFormat="1" w:unhideWhenUsed="0" w:uiPriority="39" w:semiHidden="0" w:name="toc 2"/>
     <w:lsdException w:unhideWhenUsed="0" w:uiPriority="0" w:name="toc 3"/>
     <w:lsdException w:unhideWhenUsed="0" w:uiPriority="0" w:name="toc 4"/>
     <w:lsdException w:unhideWhenUsed="0" w:uiPriority="0" w:name="toc 5"/>
     <w:lsdException w:unhideWhenUsed="0" w:uiPriority="0" w:name="toc 6"/>
     <w:lsdException w:unhideWhenUsed="0" w:uiPriority="0" w:name="toc 7"/>
-    <w:lsdException w:unhideWhenUsed="0" w:uiPriority="0" w:name="toc 8"/>
+    <w:lsdException w:qFormat="1" w:unhideWhenUsed="0" w:uiPriority="0" w:name="toc 8"/>
     <w:lsdException w:unhideWhenUsed="0" w:uiPriority="0" w:name="toc 9"/>
-    <w:lsdException w:unhideWhenUsed="0" w:uiPriority="0" w:semiHidden="0" w:name="Normal Indent"/>
+    <w:lsdException w:qFormat="1" w:unhideWhenUsed="0" w:uiPriority="0" w:semiHidden="0" w:name="Normal Indent"/>
     <w:lsdException w:unhideWhenUsed="0" w:uiPriority="0" w:name="footnote text"/>
     <w:lsdException w:unhideWhenUsed="0" w:uiPriority="0" w:semiHidden="0" w:name="annotation text"/>
     <w:lsdException w:unhideWhenUsed="0" w:uiPriority="0" w:semiHidden="0" w:name="header"/>
@@ -4021,8 +3401,8 @@
     <w:lsdException w:qFormat="1" w:unhideWhenUsed="0" w:uiPriority="0" w:semiHidden="0" w:name="Title"/>
     <w:lsdException w:unhideWhenUsed="0" w:uiPriority="0" w:semiHidden="0" w:name="Closing"/>
     <w:lsdException w:unhideWhenUsed="0" w:uiPriority="0" w:semiHidden="0" w:name="Signature"/>
-    <w:lsdException w:unhideWhenUsed="0" w:uiPriority="0" w:name="Default Paragraph Font"/>
-    <w:lsdException w:unhideWhenUsed="0" w:uiPriority="0" w:semiHidden="0" w:name="Body Text"/>
+    <w:lsdException w:qFormat="1" w:unhideWhenUsed="0" w:uiPriority="0" w:name="Default Paragraph Font"/>
+    <w:lsdException w:qFormat="1" w:unhideWhenUsed="0" w:uiPriority="0" w:semiHidden="0" w:name="Body Text"/>
     <w:lsdException w:unhideWhenUsed="0" w:uiPriority="0" w:semiHidden="0" w:name="Body Text Indent"/>
     <w:lsdException w:unhideWhenUsed="0" w:uiPriority="0" w:semiHidden="0" w:name="List Continue"/>
     <w:lsdException w:unhideWhenUsed="0" w:uiPriority="0" w:semiHidden="0" w:name="List Continue 2"/>
@@ -4038,14 +3418,14 @@
     <w:lsdException w:unhideWhenUsed="0" w:uiPriority="0" w:semiHidden="0" w:name="Note Heading"/>
     <w:lsdException w:unhideWhenUsed="0" w:uiPriority="0" w:semiHidden="0" w:name="Body Text 2"/>
     <w:lsdException w:unhideWhenUsed="0" w:uiPriority="0" w:semiHidden="0" w:name="Body Text 3"/>
-    <w:lsdException w:unhideWhenUsed="0" w:uiPriority="0" w:semiHidden="0" w:name="Body Text Indent 2"/>
+    <w:lsdException w:qFormat="1" w:unhideWhenUsed="0" w:uiPriority="0" w:semiHidden="0" w:name="Body Text Indent 2"/>
     <w:lsdException w:unhideWhenUsed="0" w:uiPriority="0" w:semiHidden="0" w:name="Body Text Indent 3"/>
     <w:lsdException w:unhideWhenUsed="0" w:uiPriority="0" w:semiHidden="0" w:name="Block Text"/>
-    <w:lsdException w:unhideWhenUsed="0" w:uiPriority="0" w:semiHidden="0" w:name="Hyperlink"/>
-    <w:lsdException w:unhideWhenUsed="0" w:uiPriority="0" w:semiHidden="0" w:name="FollowedHyperlink"/>
+    <w:lsdException w:qFormat="1" w:unhideWhenUsed="0" w:uiPriority="0" w:semiHidden="0" w:name="Hyperlink"/>
+    <w:lsdException w:qFormat="1" w:unhideWhenUsed="0" w:uiPriority="0" w:semiHidden="0" w:name="FollowedHyperlink"/>
     <w:lsdException w:qFormat="1" w:unhideWhenUsed="0" w:uiPriority="0" w:semiHidden="0" w:name="Strong"/>
     <w:lsdException w:qFormat="1" w:unhideWhenUsed="0" w:uiPriority="0" w:semiHidden="0" w:name="Emphasis"/>
-    <w:lsdException w:unhideWhenUsed="0" w:uiPriority="0" w:name="Document Map"/>
+    <w:lsdException w:qFormat="1" w:unhideWhenUsed="0" w:uiPriority="0" w:name="Document Map"/>
     <w:lsdException w:unhideWhenUsed="0" w:uiPriority="0" w:semiHidden="0" w:name="Plain Text"/>
     <w:lsdException w:unhideWhenUsed="0" w:uiPriority="0" w:semiHidden="0" w:name="E-mail Signature"/>
     <w:lsdException w:unhideWhenUsed="0" w:uiPriority="0" w:semiHidden="0" w:name="Normal (Web)"/>
@@ -4214,7 +3594,7 @@
       <w:spacing w:line="240" w:lineRule="atLeast"/>
     </w:pPr>
     <w:rPr>
-      <w:rFonts w:ascii="宋体"/>
+      <w:rFonts w:ascii="宋体" w:hAnsi="Times New Roman" w:eastAsia="宋体" w:cs="Times New Roman"/>
       <w:snapToGrid w:val="0"/>
       <w:lang w:val="en-US" w:eastAsia="zh-CN" w:bidi="ar-SA"/>
     </w:rPr>
@@ -4392,6 +3772,7 @@
   <w:style w:type="character" w:default="1" w:styleId="31">
     <w:name w:val="Default Paragraph Font"/>
     <w:semiHidden/>
+    <w:qFormat/>
     <w:uiPriority w:val="0"/>
   </w:style>
   <w:style w:type="table" w:default="1" w:styleId="37">
@@ -4399,7 +3780,6 @@
     <w:semiHidden/>
     <w:uiPriority w:val="0"/>
     <w:tblPr>
-      <w:tblStyle w:val="37"/>
       <w:tblLayout w:type="fixed"/>
       <w:tblCellMar>
         <w:top w:w="0" w:type="dxa"/>
@@ -4412,6 +3792,7 @@
   <w:style w:type="paragraph" w:styleId="11">
     <w:name w:val="Body Text"/>
     <w:basedOn w:val="1"/>
+    <w:qFormat/>
     <w:uiPriority w:val="0"/>
     <w:pPr>
       <w:keepLines/>
@@ -4435,6 +3816,7 @@
   <w:style w:type="paragraph" w:styleId="13">
     <w:name w:val="Body Text Indent 2"/>
     <w:basedOn w:val="1"/>
+    <w:qFormat/>
     <w:uiPriority w:val="0"/>
     <w:pPr>
       <w:pBdr>
@@ -4466,6 +3848,7 @@
     <w:name w:val="Document Map"/>
     <w:basedOn w:val="1"/>
     <w:semiHidden/>
+    <w:qFormat/>
     <w:uiPriority w:val="0"/>
     <w:pPr>
       <w:shd w:val="clear" w:color="auto" w:fill="000080"/>
@@ -4514,6 +3897,7 @@
   <w:style w:type="paragraph" w:styleId="19">
     <w:name w:val="Normal Indent"/>
     <w:basedOn w:val="1"/>
+    <w:qFormat/>
     <w:uiPriority w:val="0"/>
     <w:pPr>
       <w:ind w:left="900" w:hanging="900"/>
@@ -4566,6 +3950,7 @@
     <w:name w:val="toc 2"/>
     <w:basedOn w:val="1"/>
     <w:next w:val="1"/>
+    <w:qFormat/>
     <w:uiPriority w:val="39"/>
     <w:pPr>
       <w:tabs>
@@ -4633,6 +4018,7 @@
     <w:basedOn w:val="1"/>
     <w:next w:val="1"/>
     <w:semiHidden/>
+    <w:qFormat/>
     <w:uiPriority w:val="0"/>
     <w:pPr>
       <w:ind w:left="1400"/>
@@ -4650,6 +4036,7 @@
   </w:style>
   <w:style w:type="character" w:styleId="32">
     <w:name w:val="FollowedHyperlink"/>
+    <w:qFormat/>
     <w:uiPriority w:val="0"/>
     <w:rPr>
       <w:color w:val="800080"/>
@@ -4667,6 +4054,7 @@
   </w:style>
   <w:style w:type="character" w:styleId="34">
     <w:name w:val="Hyperlink"/>
+    <w:qFormat/>
     <w:uiPriority w:val="0"/>
     <w:rPr>
       <w:color w:val="0000FF"/>
@@ -4703,6 +4091,7 @@
   <w:style w:type="paragraph" w:customStyle="1" w:styleId="39">
     <w:name w:val="Bullet1"/>
     <w:basedOn w:val="1"/>
+    <w:qFormat/>
     <w:uiPriority w:val="0"/>
     <w:pPr>
       <w:numPr>
@@ -4753,6 +4142,7 @@
   <w:style w:type="paragraph" w:customStyle="1" w:styleId="43">
     <w:name w:val="Paragraph1"/>
     <w:basedOn w:val="1"/>
+    <w:qFormat/>
     <w:uiPriority w:val="0"/>
     <w:pPr>
       <w:spacing w:before="80" w:line="240" w:lineRule="auto"/>
@@ -4772,6 +4162,7 @@
   <w:style w:type="paragraph" w:customStyle="1" w:styleId="45">
     <w:name w:val="Paragraph4"/>
     <w:basedOn w:val="1"/>
+    <w:qFormat/>
     <w:uiPriority w:val="0"/>
     <w:pPr>
       <w:spacing w:before="80" w:line="240" w:lineRule="auto"/>
@@ -4792,6 +4183,7 @@
   <w:style w:type="paragraph" w:customStyle="1" w:styleId="47">
     <w:name w:val="Bullet"/>
     <w:basedOn w:val="1"/>
+    <w:qFormat/>
     <w:uiPriority w:val="0"/>
     <w:pPr>
       <w:widowControl/>
@@ -4819,6 +4211,7 @@
   </w:style>
   <w:style w:type="character" w:customStyle="1" w:styleId="49">
     <w:name w:val="tw4winMark"/>
+    <w:qFormat/>
     <w:uiPriority w:val="0"/>
     <w:rPr>
       <w:rFonts w:ascii="Courier New" w:hAnsi="Courier New"/>
@@ -4837,6 +4230,7 @@
   </w:style>
   <w:style w:type="character" w:customStyle="1" w:styleId="51">
     <w:name w:val="tw4winError"/>
+    <w:qFormat/>
     <w:uiPriority w:val="0"/>
     <w:rPr>
       <w:rFonts w:ascii="Courier New" w:hAnsi="Courier New"/>
@@ -4869,6 +4263,7 @@
   </w:style>
   <w:style w:type="character" w:customStyle="1" w:styleId="55">
     <w:name w:val="tw4winExternal"/>
+    <w:qFormat/>
     <w:uiPriority w:val="0"/>
     <w:rPr>
       <w:rFonts w:ascii="Courier New" w:hAnsi="Courier New"/>
@@ -4883,7 +4278,7 @@
   <a:themeElements>
     <a:clrScheme name="Office">
       <a:dk1>
-        <a:sysClr val="windowText" lastClr="4C4C4C"/>
+        <a:sysClr val="windowText" lastClr="000000"/>
       </a:dk1>
       <a:lt1>
         <a:sysClr val="window" lastClr="FFFFFF"/>

</xml_diff>